<commit_message>
Introducao a testes em Java
</commit_message>
<xml_diff>
--- a/Testes em Java.docx
+++ b/Testes em Java.docx
@@ -28,83 +28,10 @@
       </w:pPr>
       <w:r>
         <w:drawing>
-          <wp:inline distT="0" distB="0" distL="0" distR="0" wp14:anchorId="4CA659DF" wp14:editId="5557505F">
-            <wp:extent cx="4138966" cy="2305050"/>
-            <wp:effectExtent l="0" t="0" r="0" b="0"/>
+          <wp:inline distT="0" distB="0" distL="0" distR="0" wp14:anchorId="4CA659DF" wp14:editId="1598C208">
+            <wp:extent cx="4686269" cy="2609850"/>
+            <wp:effectExtent l="0" t="0" r="635" b="0"/>
             <wp:docPr id="1" name="Imagem 1"/>
-            <wp:cNvGraphicFramePr>
-              <a:graphicFrameLocks xmlns:a="http://schemas.openxmlformats.org/drawingml/2006/main" noChangeAspect="1"/>
-            </wp:cNvGraphicFramePr>
-            <a:graphic xmlns:a="http://schemas.openxmlformats.org/drawingml/2006/main">
-              <a:graphicData uri="http://schemas.openxmlformats.org/drawingml/2006/picture">
-                <pic:pic xmlns:pic="http://schemas.openxmlformats.org/drawingml/2006/picture">
-                  <pic:nvPicPr>
-                    <pic:cNvPr id="1" name=""/>
-                    <pic:cNvPicPr/>
-                  </pic:nvPicPr>
-                  <pic:blipFill>
-                    <a:blip r:embed="rId4"/>
-                    <a:stretch>
-                      <a:fillRect/>
-                    </a:stretch>
-                  </pic:blipFill>
-                  <pic:spPr>
-                    <a:xfrm>
-                      <a:off x="0" y="0"/>
-                      <a:ext cx="4144179" cy="2307953"/>
-                    </a:xfrm>
-                    <a:prstGeom prst="rect">
-                      <a:avLst/>
-                    </a:prstGeom>
-                  </pic:spPr>
-                </pic:pic>
-              </a:graphicData>
-            </a:graphic>
-          </wp:inline>
-        </w:drawing>
-      </w:r>
-    </w:p>
-    <w:p>
-      <w:pPr>
-        <w:jc w:val="center"/>
-        <w:rPr>
-          <w:b/>
-          <w:bCs/>
-          <w:sz w:val="28"/>
-          <w:szCs w:val="28"/>
-        </w:rPr>
-      </w:pPr>
-      <w:proofErr w:type="spellStart"/>
-      <w:r>
-        <w:rPr>
-          <w:b/>
-          <w:bCs/>
-          <w:sz w:val="28"/>
-          <w:szCs w:val="28"/>
-        </w:rPr>
-        <w:t>Asserts</w:t>
-      </w:r>
-      <w:proofErr w:type="spellEnd"/>
-      <w:r>
-        <w:rPr>
-          <w:b/>
-          <w:bCs/>
-          <w:sz w:val="28"/>
-          <w:szCs w:val="28"/>
-        </w:rPr>
-        <w:t xml:space="preserve"> em Testes</w:t>
-      </w:r>
-    </w:p>
-    <w:p>
-      <w:pPr>
-        <w:jc w:val="center"/>
-      </w:pPr>
-      <w:r>
-        <w:drawing>
-          <wp:inline distT="0" distB="0" distL="0" distR="0" wp14:anchorId="143BF30A" wp14:editId="41304235">
-            <wp:extent cx="4076700" cy="2217640"/>
-            <wp:effectExtent l="0" t="0" r="0" b="0"/>
-            <wp:docPr id="2" name="Imagem 2"/>
             <wp:cNvGraphicFramePr>
               <a:graphicFrameLocks xmlns:a="http://schemas.openxmlformats.org/drawingml/2006/main" noChangeAspect="1"/>
             </wp:cNvGraphicFramePr>
@@ -124,7 +51,7 @@
                   <pic:spPr>
                     <a:xfrm>
                       <a:off x="0" y="0"/>
-                      <a:ext cx="4091845" cy="2225879"/>
+                      <a:ext cx="4698689" cy="2616767"/>
                     </a:xfrm>
                     <a:prstGeom prst="rect">
                       <a:avLst/>
@@ -137,6 +64,714 @@
         </w:drawing>
       </w:r>
     </w:p>
+    <w:p>
+      <w:pPr>
+        <w:jc w:val="center"/>
+        <w:rPr>
+          <w:b/>
+          <w:bCs/>
+          <w:sz w:val="28"/>
+          <w:szCs w:val="28"/>
+        </w:rPr>
+      </w:pPr>
+      <w:proofErr w:type="spellStart"/>
+      <w:r>
+        <w:rPr>
+          <w:b/>
+          <w:bCs/>
+          <w:sz w:val="28"/>
+          <w:szCs w:val="28"/>
+        </w:rPr>
+        <w:t>Asserts</w:t>
+      </w:r>
+      <w:proofErr w:type="spellEnd"/>
+      <w:r>
+        <w:rPr>
+          <w:b/>
+          <w:bCs/>
+          <w:sz w:val="28"/>
+          <w:szCs w:val="28"/>
+        </w:rPr>
+        <w:t xml:space="preserve"> em Testes</w:t>
+      </w:r>
+    </w:p>
+    <w:p>
+      <w:pPr>
+        <w:jc w:val="center"/>
+      </w:pPr>
+      <w:r>
+        <w:drawing>
+          <wp:inline distT="0" distB="0" distL="0" distR="0" wp14:anchorId="143BF30A" wp14:editId="0877C868">
+            <wp:extent cx="4657622" cy="2533650"/>
+            <wp:effectExtent l="0" t="0" r="0" b="0"/>
+            <wp:docPr id="2" name="Imagem 2"/>
+            <wp:cNvGraphicFramePr>
+              <a:graphicFrameLocks xmlns:a="http://schemas.openxmlformats.org/drawingml/2006/main" noChangeAspect="1"/>
+            </wp:cNvGraphicFramePr>
+            <a:graphic xmlns:a="http://schemas.openxmlformats.org/drawingml/2006/main">
+              <a:graphicData uri="http://schemas.openxmlformats.org/drawingml/2006/picture">
+                <pic:pic xmlns:pic="http://schemas.openxmlformats.org/drawingml/2006/picture">
+                  <pic:nvPicPr>
+                    <pic:cNvPr id="1" name=""/>
+                    <pic:cNvPicPr/>
+                  </pic:nvPicPr>
+                  <pic:blipFill>
+                    <a:blip r:embed="rId6"/>
+                    <a:stretch>
+                      <a:fillRect/>
+                    </a:stretch>
+                  </pic:blipFill>
+                  <pic:spPr>
+                    <a:xfrm>
+                      <a:off x="0" y="0"/>
+                      <a:ext cx="4683238" cy="2547585"/>
+                    </a:xfrm>
+                    <a:prstGeom prst="rect">
+                      <a:avLst/>
+                    </a:prstGeom>
+                  </pic:spPr>
+                </pic:pic>
+              </a:graphicData>
+            </a:graphic>
+          </wp:inline>
+        </w:drawing>
+      </w:r>
+    </w:p>
+    <w:p>
+      <w:pPr>
+        <w:jc w:val="center"/>
+        <w:rPr>
+          <w:b/>
+          <w:bCs/>
+          <w:sz w:val="28"/>
+          <w:szCs w:val="28"/>
+        </w:rPr>
+      </w:pPr>
+      <w:r>
+        <w:rPr>
+          <w:b/>
+          <w:bCs/>
+          <w:sz w:val="28"/>
+          <w:szCs w:val="28"/>
+        </w:rPr>
+        <w:t>Testando as Exceções</w:t>
+      </w:r>
+    </w:p>
+    <w:p>
+      <w:pPr>
+        <w:jc w:val="center"/>
+        <w:rPr>
+          <w:b/>
+          <w:bCs/>
+          <w:sz w:val="28"/>
+          <w:szCs w:val="28"/>
+        </w:rPr>
+      </w:pPr>
+      <w:r>
+        <w:rPr>
+          <w:b/>
+          <w:bCs/>
+          <w:sz w:val="28"/>
+          <w:szCs w:val="28"/>
+        </w:rPr>
+        <w:drawing>
+          <wp:inline distT="0" distB="0" distL="0" distR="0" wp14:anchorId="4A22D293" wp14:editId="6881BC9E">
+            <wp:extent cx="4728359" cy="2257425"/>
+            <wp:effectExtent l="0" t="0" r="0" b="0"/>
+            <wp:docPr id="3" name="Imagem 3"/>
+            <wp:cNvGraphicFramePr>
+              <a:graphicFrameLocks xmlns:a="http://schemas.openxmlformats.org/drawingml/2006/main" noChangeAspect="1"/>
+            </wp:cNvGraphicFramePr>
+            <a:graphic xmlns:a="http://schemas.openxmlformats.org/drawingml/2006/main">
+              <a:graphicData uri="http://schemas.openxmlformats.org/drawingml/2006/picture">
+                <pic:pic xmlns:pic="http://schemas.openxmlformats.org/drawingml/2006/picture">
+                  <pic:nvPicPr>
+                    <pic:cNvPr id="1" name=""/>
+                    <pic:cNvPicPr/>
+                  </pic:nvPicPr>
+                  <pic:blipFill>
+                    <a:blip r:embed="rId7"/>
+                    <a:stretch>
+                      <a:fillRect/>
+                    </a:stretch>
+                  </pic:blipFill>
+                  <pic:spPr>
+                    <a:xfrm>
+                      <a:off x="0" y="0"/>
+                      <a:ext cx="4782111" cy="2283087"/>
+                    </a:xfrm>
+                    <a:prstGeom prst="rect">
+                      <a:avLst/>
+                    </a:prstGeom>
+                  </pic:spPr>
+                </pic:pic>
+              </a:graphicData>
+            </a:graphic>
+          </wp:inline>
+        </w:drawing>
+      </w:r>
+    </w:p>
+    <w:p>
+      <w:pPr>
+        <w:jc w:val="center"/>
+        <w:rPr>
+          <w:b/>
+          <w:bCs/>
+          <w:sz w:val="28"/>
+          <w:szCs w:val="28"/>
+        </w:rPr>
+      </w:pPr>
+      <w:proofErr w:type="spellStart"/>
+      <w:r>
+        <w:rPr>
+          <w:b/>
+          <w:bCs/>
+          <w:sz w:val="28"/>
+          <w:szCs w:val="28"/>
+        </w:rPr>
+        <w:lastRenderedPageBreak/>
+        <w:t>Mocks</w:t>
+      </w:r>
+      <w:proofErr w:type="spellEnd"/>
+      <w:r>
+        <w:rPr>
+          <w:b/>
+          <w:bCs/>
+          <w:sz w:val="28"/>
+          <w:szCs w:val="28"/>
+        </w:rPr>
+        <w:t xml:space="preserve"> (Usando o </w:t>
+      </w:r>
+      <w:proofErr w:type="spellStart"/>
+      <w:r>
+        <w:rPr>
+          <w:b/>
+          <w:bCs/>
+          <w:sz w:val="28"/>
+          <w:szCs w:val="28"/>
+        </w:rPr>
+        <w:t>Mockito</w:t>
+      </w:r>
+      <w:proofErr w:type="spellEnd"/>
+      <w:r>
+        <w:rPr>
+          <w:b/>
+          <w:bCs/>
+          <w:sz w:val="28"/>
+          <w:szCs w:val="28"/>
+        </w:rPr>
+        <w:t>)</w:t>
+      </w:r>
+    </w:p>
+    <w:p>
+      <w:pPr>
+        <w:jc w:val="center"/>
+        <w:rPr>
+          <w:b/>
+          <w:bCs/>
+          <w:sz w:val="28"/>
+          <w:szCs w:val="28"/>
+        </w:rPr>
+      </w:pPr>
+      <w:r>
+        <w:rPr>
+          <w:b/>
+          <w:bCs/>
+          <w:sz w:val="28"/>
+          <w:szCs w:val="28"/>
+        </w:rPr>
+        <w:drawing>
+          <wp:inline distT="0" distB="0" distL="0" distR="0" wp14:anchorId="5CADB72B" wp14:editId="0A4A1953">
+            <wp:extent cx="4181597" cy="1952625"/>
+            <wp:effectExtent l="0" t="0" r="9525" b="0"/>
+            <wp:docPr id="4" name="Imagem 4"/>
+            <wp:cNvGraphicFramePr>
+              <a:graphicFrameLocks xmlns:a="http://schemas.openxmlformats.org/drawingml/2006/main" noChangeAspect="1"/>
+            </wp:cNvGraphicFramePr>
+            <a:graphic xmlns:a="http://schemas.openxmlformats.org/drawingml/2006/main">
+              <a:graphicData uri="http://schemas.openxmlformats.org/drawingml/2006/picture">
+                <pic:pic xmlns:pic="http://schemas.openxmlformats.org/drawingml/2006/picture">
+                  <pic:nvPicPr>
+                    <pic:cNvPr id="1" name=""/>
+                    <pic:cNvPicPr/>
+                  </pic:nvPicPr>
+                  <pic:blipFill>
+                    <a:blip r:embed="rId8"/>
+                    <a:stretch>
+                      <a:fillRect/>
+                    </a:stretch>
+                  </pic:blipFill>
+                  <pic:spPr>
+                    <a:xfrm>
+                      <a:off x="0" y="0"/>
+                      <a:ext cx="4187016" cy="1955156"/>
+                    </a:xfrm>
+                    <a:prstGeom prst="rect">
+                      <a:avLst/>
+                    </a:prstGeom>
+                  </pic:spPr>
+                </pic:pic>
+              </a:graphicData>
+            </a:graphic>
+          </wp:inline>
+        </w:drawing>
+      </w:r>
+    </w:p>
+    <w:p>
+      <w:pPr>
+        <w:jc w:val="center"/>
+        <w:rPr>
+          <w:b/>
+          <w:bCs/>
+          <w:sz w:val="28"/>
+          <w:szCs w:val="28"/>
+        </w:rPr>
+      </w:pPr>
+      <w:r>
+        <w:rPr>
+          <w:b/>
+          <w:bCs/>
+          <w:sz w:val="28"/>
+          <w:szCs w:val="28"/>
+        </w:rPr>
+        <w:drawing>
+          <wp:inline distT="0" distB="0" distL="0" distR="0" wp14:anchorId="08EEDDAB" wp14:editId="62F69188">
+            <wp:extent cx="4248150" cy="2876393"/>
+            <wp:effectExtent l="0" t="0" r="0" b="635"/>
+            <wp:docPr id="5" name="Imagem 5"/>
+            <wp:cNvGraphicFramePr>
+              <a:graphicFrameLocks xmlns:a="http://schemas.openxmlformats.org/drawingml/2006/main" noChangeAspect="1"/>
+            </wp:cNvGraphicFramePr>
+            <a:graphic xmlns:a="http://schemas.openxmlformats.org/drawingml/2006/main">
+              <a:graphicData uri="http://schemas.openxmlformats.org/drawingml/2006/picture">
+                <pic:pic xmlns:pic="http://schemas.openxmlformats.org/drawingml/2006/picture">
+                  <pic:nvPicPr>
+                    <pic:cNvPr id="1" name=""/>
+                    <pic:cNvPicPr/>
+                  </pic:nvPicPr>
+                  <pic:blipFill>
+                    <a:blip r:embed="rId9"/>
+                    <a:stretch>
+                      <a:fillRect/>
+                    </a:stretch>
+                  </pic:blipFill>
+                  <pic:spPr>
+                    <a:xfrm>
+                      <a:off x="0" y="0"/>
+                      <a:ext cx="4261075" cy="2885144"/>
+                    </a:xfrm>
+                    <a:prstGeom prst="rect">
+                      <a:avLst/>
+                    </a:prstGeom>
+                  </pic:spPr>
+                </pic:pic>
+              </a:graphicData>
+            </a:graphic>
+          </wp:inline>
+        </w:drawing>
+      </w:r>
+    </w:p>
+    <w:p>
+      <w:pPr>
+        <w:jc w:val="center"/>
+        <w:rPr>
+          <w:b/>
+          <w:bCs/>
+          <w:sz w:val="28"/>
+          <w:szCs w:val="28"/>
+        </w:rPr>
+      </w:pPr>
+      <w:proofErr w:type="spellStart"/>
+      <w:r>
+        <w:rPr>
+          <w:b/>
+          <w:bCs/>
+          <w:sz w:val="28"/>
+          <w:szCs w:val="28"/>
+        </w:rPr>
+        <w:t>Asserts</w:t>
+      </w:r>
+      <w:proofErr w:type="spellEnd"/>
+      <w:r>
+        <w:rPr>
+          <w:b/>
+          <w:bCs/>
+          <w:sz w:val="28"/>
+          <w:szCs w:val="28"/>
+        </w:rPr>
+        <w:t xml:space="preserve"> são métodos utilitários para determinar se um caso de testes deu certo ou não</w:t>
+      </w:r>
+    </w:p>
+    <w:p>
+      <w:pPr>
+        <w:jc w:val="center"/>
+        <w:rPr>
+          <w:b/>
+          <w:bCs/>
+          <w:sz w:val="28"/>
+          <w:szCs w:val="28"/>
+        </w:rPr>
+      </w:pPr>
+      <w:r>
+        <w:rPr>
+          <w:b/>
+          <w:bCs/>
+          <w:sz w:val="28"/>
+          <w:szCs w:val="28"/>
+        </w:rPr>
+        <w:drawing>
+          <wp:inline distT="0" distB="0" distL="0" distR="0" wp14:anchorId="0708FD79" wp14:editId="4C0049F8">
+            <wp:extent cx="3384046" cy="2828925"/>
+            <wp:effectExtent l="0" t="0" r="6985" b="0"/>
+            <wp:docPr id="6" name="Imagem 6"/>
+            <wp:cNvGraphicFramePr>
+              <a:graphicFrameLocks xmlns:a="http://schemas.openxmlformats.org/drawingml/2006/main" noChangeAspect="1"/>
+            </wp:cNvGraphicFramePr>
+            <a:graphic xmlns:a="http://schemas.openxmlformats.org/drawingml/2006/main">
+              <a:graphicData uri="http://schemas.openxmlformats.org/drawingml/2006/picture">
+                <pic:pic xmlns:pic="http://schemas.openxmlformats.org/drawingml/2006/picture">
+                  <pic:nvPicPr>
+                    <pic:cNvPr id="1" name=""/>
+                    <pic:cNvPicPr/>
+                  </pic:nvPicPr>
+                  <pic:blipFill>
+                    <a:blip r:embed="rId10"/>
+                    <a:stretch>
+                      <a:fillRect/>
+                    </a:stretch>
+                  </pic:blipFill>
+                  <pic:spPr>
+                    <a:xfrm>
+                      <a:off x="0" y="0"/>
+                      <a:ext cx="3387555" cy="2831858"/>
+                    </a:xfrm>
+                    <a:prstGeom prst="rect">
+                      <a:avLst/>
+                    </a:prstGeom>
+                  </pic:spPr>
+                </pic:pic>
+              </a:graphicData>
+            </a:graphic>
+          </wp:inline>
+        </w:drawing>
+      </w:r>
+    </w:p>
+    <w:p>
+      <w:pPr>
+        <w:jc w:val="center"/>
+        <w:rPr>
+          <w:b/>
+          <w:bCs/>
+          <w:sz w:val="28"/>
+          <w:szCs w:val="28"/>
+        </w:rPr>
+      </w:pPr>
+      <w:proofErr w:type="spellStart"/>
+      <w:r>
+        <w:rPr>
+          <w:b/>
+          <w:bCs/>
+          <w:sz w:val="28"/>
+          <w:szCs w:val="28"/>
+        </w:rPr>
+        <w:lastRenderedPageBreak/>
+        <w:t>Hamcrest</w:t>
+      </w:r>
+      <w:proofErr w:type="spellEnd"/>
+      <w:r>
+        <w:rPr>
+          <w:b/>
+          <w:bCs/>
+          <w:sz w:val="28"/>
+          <w:szCs w:val="28"/>
+        </w:rPr>
+        <w:t xml:space="preserve"> e </w:t>
+      </w:r>
+      <w:proofErr w:type="spellStart"/>
+      <w:r>
+        <w:rPr>
+          <w:b/>
+          <w:bCs/>
+          <w:sz w:val="28"/>
+          <w:szCs w:val="28"/>
+        </w:rPr>
+        <w:t>Matcher</w:t>
+      </w:r>
+      <w:proofErr w:type="spellEnd"/>
+    </w:p>
+    <w:p>
+      <w:pPr>
+        <w:jc w:val="center"/>
+        <w:rPr>
+          <w:b/>
+          <w:bCs/>
+          <w:sz w:val="28"/>
+          <w:szCs w:val="28"/>
+        </w:rPr>
+      </w:pPr>
+      <w:r>
+        <w:rPr>
+          <w:b/>
+          <w:bCs/>
+          <w:sz w:val="28"/>
+          <w:szCs w:val="28"/>
+        </w:rPr>
+        <w:drawing>
+          <wp:inline distT="0" distB="0" distL="0" distR="0" wp14:anchorId="21298619" wp14:editId="38101822">
+            <wp:extent cx="3133725" cy="2275120"/>
+            <wp:effectExtent l="0" t="0" r="0" b="0"/>
+            <wp:docPr id="7" name="Imagem 7"/>
+            <wp:cNvGraphicFramePr>
+              <a:graphicFrameLocks xmlns:a="http://schemas.openxmlformats.org/drawingml/2006/main" noChangeAspect="1"/>
+            </wp:cNvGraphicFramePr>
+            <a:graphic xmlns:a="http://schemas.openxmlformats.org/drawingml/2006/main">
+              <a:graphicData uri="http://schemas.openxmlformats.org/drawingml/2006/picture">
+                <pic:pic xmlns:pic="http://schemas.openxmlformats.org/drawingml/2006/picture">
+                  <pic:nvPicPr>
+                    <pic:cNvPr id="1" name=""/>
+                    <pic:cNvPicPr/>
+                  </pic:nvPicPr>
+                  <pic:blipFill>
+                    <a:blip r:embed="rId11"/>
+                    <a:stretch>
+                      <a:fillRect/>
+                    </a:stretch>
+                  </pic:blipFill>
+                  <pic:spPr>
+                    <a:xfrm>
+                      <a:off x="0" y="0"/>
+                      <a:ext cx="3157830" cy="2292620"/>
+                    </a:xfrm>
+                    <a:prstGeom prst="rect">
+                      <a:avLst/>
+                    </a:prstGeom>
+                  </pic:spPr>
+                </pic:pic>
+              </a:graphicData>
+            </a:graphic>
+          </wp:inline>
+        </w:drawing>
+      </w:r>
+    </w:p>
+    <w:p>
+      <w:pPr>
+        <w:jc w:val="center"/>
+        <w:rPr>
+          <w:b/>
+          <w:bCs/>
+          <w:sz w:val="28"/>
+          <w:szCs w:val="28"/>
+        </w:rPr>
+      </w:pPr>
+    </w:p>
+    <w:p>
+      <w:pPr>
+        <w:jc w:val="center"/>
+        <w:rPr>
+          <w:b/>
+          <w:bCs/>
+          <w:sz w:val="28"/>
+          <w:szCs w:val="28"/>
+        </w:rPr>
+      </w:pPr>
+      <w:r>
+        <w:rPr>
+          <w:b/>
+          <w:bCs/>
+          <w:sz w:val="28"/>
+          <w:szCs w:val="28"/>
+        </w:rPr>
+        <w:t>TDD (Desenvolvimento Guiado Por Testes)</w:t>
+      </w:r>
+    </w:p>
+    <w:p>
+      <w:pPr>
+        <w:jc w:val="center"/>
+        <w:rPr>
+          <w:b/>
+          <w:bCs/>
+          <w:sz w:val="28"/>
+          <w:szCs w:val="28"/>
+        </w:rPr>
+      </w:pPr>
+      <w:r>
+        <w:rPr>
+          <w:b/>
+          <w:bCs/>
+          <w:sz w:val="28"/>
+          <w:szCs w:val="28"/>
+        </w:rPr>
+        <w:drawing>
+          <wp:inline distT="0" distB="0" distL="0" distR="0" wp14:anchorId="29335BE3" wp14:editId="19C1017F">
+            <wp:extent cx="2962275" cy="2805448"/>
+            <wp:effectExtent l="0" t="0" r="0" b="0"/>
+            <wp:docPr id="9" name="Imagem 9"/>
+            <wp:cNvGraphicFramePr>
+              <a:graphicFrameLocks xmlns:a="http://schemas.openxmlformats.org/drawingml/2006/main" noChangeAspect="1"/>
+            </wp:cNvGraphicFramePr>
+            <a:graphic xmlns:a="http://schemas.openxmlformats.org/drawingml/2006/main">
+              <a:graphicData uri="http://schemas.openxmlformats.org/drawingml/2006/picture">
+                <pic:pic xmlns:pic="http://schemas.openxmlformats.org/drawingml/2006/picture">
+                  <pic:nvPicPr>
+                    <pic:cNvPr id="1" name=""/>
+                    <pic:cNvPicPr/>
+                  </pic:nvPicPr>
+                  <pic:blipFill>
+                    <a:blip r:embed="rId12"/>
+                    <a:stretch>
+                      <a:fillRect/>
+                    </a:stretch>
+                  </pic:blipFill>
+                  <pic:spPr>
+                    <a:xfrm>
+                      <a:off x="0" y="0"/>
+                      <a:ext cx="2971376" cy="2814067"/>
+                    </a:xfrm>
+                    <a:prstGeom prst="rect">
+                      <a:avLst/>
+                    </a:prstGeom>
+                  </pic:spPr>
+                </pic:pic>
+              </a:graphicData>
+            </a:graphic>
+          </wp:inline>
+        </w:drawing>
+      </w:r>
+    </w:p>
+    <w:p>
+      <w:pPr>
+        <w:jc w:val="center"/>
+        <w:rPr>
+          <w:b/>
+          <w:bCs/>
+          <w:sz w:val="28"/>
+          <w:szCs w:val="28"/>
+        </w:rPr>
+      </w:pPr>
+      <w:r>
+        <w:rPr>
+          <w:b/>
+          <w:bCs/>
+          <w:sz w:val="28"/>
+          <w:szCs w:val="28"/>
+        </w:rPr>
+        <w:t>Ciclos:</w:t>
+      </w:r>
+    </w:p>
+    <w:p>
+      <w:pPr>
+        <w:rPr>
+          <w:sz w:val="24"/>
+          <w:szCs w:val="24"/>
+        </w:rPr>
+      </w:pPr>
+      <w:r>
+        <w:rPr>
+          <w:sz w:val="24"/>
+          <w:szCs w:val="24"/>
+        </w:rPr>
+        <w:t>● </w:t>
+      </w:r>
+      <w:proofErr w:type="spellStart"/>
+      <w:r>
+        <w:rPr>
+          <w:sz w:val="24"/>
+          <w:szCs w:val="24"/>
+        </w:rPr>
+        <w:t>Red</w:t>
+      </w:r>
+      <w:proofErr w:type="spellEnd"/>
+      <w:r>
+        <w:rPr>
+          <w:sz w:val="24"/>
+          <w:szCs w:val="24"/>
+        </w:rPr>
+        <w:t>: </w:t>
+      </w:r>
+      <w:r>
+        <w:rPr>
+          <w:sz w:val="24"/>
+          <w:szCs w:val="24"/>
+        </w:rPr>
+        <w:t>E</w:t>
+      </w:r>
+      <w:r>
+        <w:rPr>
+          <w:sz w:val="24"/>
+          <w:szCs w:val="24"/>
+        </w:rPr>
+        <w:t>screva um pequeno teste automatizado que, ao ser executado, irá falhar;</w:t>
+      </w:r>
+      <w:r>
+        <w:rPr>
+          <w:sz w:val="24"/>
+          <w:szCs w:val="24"/>
+        </w:rPr>
+        <w:br/>
+        <w:t>● Green: </w:t>
+      </w:r>
+      <w:r>
+        <w:rPr>
+          <w:sz w:val="24"/>
+          <w:szCs w:val="24"/>
+        </w:rPr>
+        <w:t>I</w:t>
+      </w:r>
+      <w:r>
+        <w:rPr>
+          <w:sz w:val="24"/>
+          <w:szCs w:val="24"/>
+        </w:rPr>
+        <w:t>mplemente um código que seja suficiente para ser aprovado no teste recém-escrito;</w:t>
+      </w:r>
+      <w:r>
+        <w:rPr>
+          <w:sz w:val="24"/>
+          <w:szCs w:val="24"/>
+        </w:rPr>
+        <w:br/>
+        <w:t>● </w:t>
+      </w:r>
+      <w:proofErr w:type="spellStart"/>
+      <w:r>
+        <w:rPr>
+          <w:sz w:val="24"/>
+          <w:szCs w:val="24"/>
+        </w:rPr>
+        <w:t>Refactor</w:t>
+      </w:r>
+      <w:proofErr w:type="spellEnd"/>
+      <w:r>
+        <w:rPr>
+          <w:sz w:val="24"/>
+          <w:szCs w:val="24"/>
+        </w:rPr>
+        <w:t>: </w:t>
+      </w:r>
+      <w:proofErr w:type="spellStart"/>
+      <w:r>
+        <w:rPr>
+          <w:sz w:val="24"/>
+          <w:szCs w:val="24"/>
+        </w:rPr>
+        <w:t>R</w:t>
+      </w:r>
+      <w:r>
+        <w:rPr>
+          <w:sz w:val="24"/>
+          <w:szCs w:val="24"/>
+        </w:rPr>
+        <w:t>efatore</w:t>
+      </w:r>
+      <w:proofErr w:type="spellEnd"/>
+      <w:r>
+        <w:rPr>
+          <w:sz w:val="24"/>
+          <w:szCs w:val="24"/>
+        </w:rPr>
+        <w:t xml:space="preserve"> o código, a fim dele ser melhorado, deixando-o mais funcional e mais limpo.</w:t>
+      </w:r>
+    </w:p>
     <w:sectPr>
       <w:pgSz w:w="11906" w:h="16838"/>
       <w:pgMar w:top="1417" w:right="1701" w:bottom="1417" w:left="1701" w:header="708" w:footer="708" w:gutter="0"/>
@@ -145,6 +780,127 @@
     </w:sectPr>
   </w:body>
 </w:document>
+</file>
+
+<file path=word/numbering.xml><?xml version="1.0" encoding="utf-8"?>
+<w:numbering xmlns:wpc="http://schemas.microsoft.com/office/word/2010/wordprocessingCanvas" xmlns:cx="http://schemas.microsoft.com/office/drawing/2014/chartex" xmlns:cx1="http://schemas.microsoft.com/office/drawing/2015/9/8/chartex" xmlns:cx2="http://schemas.microsoft.com/office/drawing/2015/10/21/chartex" xmlns:cx3="http://schemas.microsoft.com/office/drawing/2016/5/9/chartex" xmlns:cx4="http://schemas.microsoft.com/office/drawing/2016/5/10/chartex" xmlns:cx5="http://schemas.microsoft.com/office/drawing/2016/5/11/chartex" xmlns:cx6="http://schemas.microsoft.com/office/drawing/2016/5/12/chartex" xmlns:cx7="http://schemas.microsoft.com/office/drawing/2016/5/13/chartex" xmlns:cx8="http://schemas.microsoft.com/office/drawing/2016/5/14/chartex" xmlns:mc="http://schemas.openxmlformats.org/markup-compatibility/2006" xmlns:aink="http://schemas.microsoft.com/office/drawing/2016/ink" xmlns:am3d="http://schemas.microsoft.com/office/drawing/2017/model3d" xmlns:o="urn:schemas-microsoft-com:office:office" xmlns:r="http://schemas.openxmlformats.org/officeDocument/2006/relationships" xmlns:m="http://schemas.openxmlformats.org/officeDocument/2006/math" xmlns:v="urn:schemas-microsoft-com:vml" xmlns:wp14="http://schemas.microsoft.com/office/word/2010/wordprocessingDrawing" xmlns:wp="http://schemas.openxmlformats.org/drawingml/2006/wordprocessingDrawing" xmlns:w10="urn:schemas-microsoft-com:office:word" xmlns:w="http://schemas.openxmlformats.org/wordprocessingml/2006/main" xmlns:w14="http://schemas.microsoft.com/office/word/2010/wordml" xmlns:w15="http://schemas.microsoft.com/office/word/2012/wordml" xmlns:w16cex="http://schemas.microsoft.com/office/word/2018/wordml/cex" xmlns:w16cid="http://schemas.microsoft.com/office/word/2016/wordml/cid" xmlns:w16="http://schemas.microsoft.com/office/word/2018/wordml" xmlns:w16se="http://schemas.microsoft.com/office/word/2015/wordml/symex" xmlns:wpg="http://schemas.microsoft.com/office/word/2010/wordprocessingGroup" xmlns:wpi="http://schemas.microsoft.com/office/word/2010/wordprocessingInk" xmlns:wne="http://schemas.microsoft.com/office/word/2006/wordml" xmlns:wps="http://schemas.microsoft.com/office/word/2010/wordprocessingShape" mc:Ignorable="w14 w15 w16se w16cid w16 w16cex wp14">
+  <w:abstractNum w:abstractNumId="0" w15:restartNumberingAfterBreak="0">
+    <w:nsid w:val="1A265501"/>
+    <w:multiLevelType w:val="hybridMultilevel"/>
+    <w:tmpl w:val="B04AAA74"/>
+    <w:lvl w:ilvl="0" w:tplc="04160001">
+      <w:start w:val="1"/>
+      <w:numFmt w:val="bullet"/>
+      <w:lvlText w:val=""/>
+      <w:lvlJc w:val="left"/>
+      <w:pPr>
+        <w:ind w:left="720" w:hanging="360"/>
+      </w:pPr>
+      <w:rPr>
+        <w:rFonts w:ascii="Symbol" w:hAnsi="Symbol" w:hint="default"/>
+      </w:rPr>
+    </w:lvl>
+    <w:lvl w:ilvl="1" w:tplc="04160003" w:tentative="1">
+      <w:start w:val="1"/>
+      <w:numFmt w:val="bullet"/>
+      <w:lvlText w:val="o"/>
+      <w:lvlJc w:val="left"/>
+      <w:pPr>
+        <w:ind w:left="1440" w:hanging="360"/>
+      </w:pPr>
+      <w:rPr>
+        <w:rFonts w:ascii="Courier New" w:hAnsi="Courier New" w:cs="Courier New" w:hint="default"/>
+      </w:rPr>
+    </w:lvl>
+    <w:lvl w:ilvl="2" w:tplc="04160005" w:tentative="1">
+      <w:start w:val="1"/>
+      <w:numFmt w:val="bullet"/>
+      <w:lvlText w:val=""/>
+      <w:lvlJc w:val="left"/>
+      <w:pPr>
+        <w:ind w:left="2160" w:hanging="360"/>
+      </w:pPr>
+      <w:rPr>
+        <w:rFonts w:ascii="Wingdings" w:hAnsi="Wingdings" w:hint="default"/>
+      </w:rPr>
+    </w:lvl>
+    <w:lvl w:ilvl="3" w:tplc="04160001" w:tentative="1">
+      <w:start w:val="1"/>
+      <w:numFmt w:val="bullet"/>
+      <w:lvlText w:val=""/>
+      <w:lvlJc w:val="left"/>
+      <w:pPr>
+        <w:ind w:left="2880" w:hanging="360"/>
+      </w:pPr>
+      <w:rPr>
+        <w:rFonts w:ascii="Symbol" w:hAnsi="Symbol" w:hint="default"/>
+      </w:rPr>
+    </w:lvl>
+    <w:lvl w:ilvl="4" w:tplc="04160003" w:tentative="1">
+      <w:start w:val="1"/>
+      <w:numFmt w:val="bullet"/>
+      <w:lvlText w:val="o"/>
+      <w:lvlJc w:val="left"/>
+      <w:pPr>
+        <w:ind w:left="3600" w:hanging="360"/>
+      </w:pPr>
+      <w:rPr>
+        <w:rFonts w:ascii="Courier New" w:hAnsi="Courier New" w:cs="Courier New" w:hint="default"/>
+      </w:rPr>
+    </w:lvl>
+    <w:lvl w:ilvl="5" w:tplc="04160005" w:tentative="1">
+      <w:start w:val="1"/>
+      <w:numFmt w:val="bullet"/>
+      <w:lvlText w:val=""/>
+      <w:lvlJc w:val="left"/>
+      <w:pPr>
+        <w:ind w:left="4320" w:hanging="360"/>
+      </w:pPr>
+      <w:rPr>
+        <w:rFonts w:ascii="Wingdings" w:hAnsi="Wingdings" w:hint="default"/>
+      </w:rPr>
+    </w:lvl>
+    <w:lvl w:ilvl="6" w:tplc="04160001" w:tentative="1">
+      <w:start w:val="1"/>
+      <w:numFmt w:val="bullet"/>
+      <w:lvlText w:val=""/>
+      <w:lvlJc w:val="left"/>
+      <w:pPr>
+        <w:ind w:left="5040" w:hanging="360"/>
+      </w:pPr>
+      <w:rPr>
+        <w:rFonts w:ascii="Symbol" w:hAnsi="Symbol" w:hint="default"/>
+      </w:rPr>
+    </w:lvl>
+    <w:lvl w:ilvl="7" w:tplc="04160003" w:tentative="1">
+      <w:start w:val="1"/>
+      <w:numFmt w:val="bullet"/>
+      <w:lvlText w:val="o"/>
+      <w:lvlJc w:val="left"/>
+      <w:pPr>
+        <w:ind w:left="5760" w:hanging="360"/>
+      </w:pPr>
+      <w:rPr>
+        <w:rFonts w:ascii="Courier New" w:hAnsi="Courier New" w:cs="Courier New" w:hint="default"/>
+      </w:rPr>
+    </w:lvl>
+    <w:lvl w:ilvl="8" w:tplc="04160005" w:tentative="1">
+      <w:start w:val="1"/>
+      <w:numFmt w:val="bullet"/>
+      <w:lvlText w:val=""/>
+      <w:lvlJc w:val="left"/>
+      <w:pPr>
+        <w:ind w:left="6480" w:hanging="360"/>
+      </w:pPr>
+      <w:rPr>
+        <w:rFonts w:ascii="Wingdings" w:hAnsi="Wingdings" w:hint="default"/>
+      </w:rPr>
+    </w:lvl>
+  </w:abstractNum>
+  <w:num w:numId="1">
+    <w:abstractNumId w:val="0"/>
+  </w:num>
+</w:numbering>
 </file>
 
 <file path=word/styles.xml><?xml version="1.0" encoding="utf-8"?>
@@ -573,6 +1329,28 @@
     <w:semiHidden/>
     <w:unhideWhenUsed/>
   </w:style>
+  <w:style w:type="paragraph" w:styleId="PargrafodaLista">
+    <w:name w:val="List Paragraph"/>
+    <w:basedOn w:val="Normal"/>
+    <w:uiPriority w:val="34"/>
+    <w:qFormat/>
+    <w:rsid w:val="00356D1F"/>
+    <w:pPr>
+      <w:ind w:left="720"/>
+      <w:contextualSpacing/>
+    </w:pPr>
+  </w:style>
+  <w:style w:type="character" w:styleId="Forte">
+    <w:name w:val="Strong"/>
+    <w:basedOn w:val="Fontepargpadro"/>
+    <w:uiPriority w:val="22"/>
+    <w:qFormat/>
+    <w:rsid w:val="00356D1F"/>
+    <w:rPr>
+      <w:b/>
+      <w:bCs/>
+    </w:rPr>
+  </w:style>
 </w:styles>
 </file>
 

</xml_diff>